<commit_message>
add "my profile" page + logout.
</commit_message>
<xml_diff>
--- a/doc/tpi_doc.docx
+++ b/doc/tpi_doc.docx
@@ -2,24 +2,528 @@
 <file path=word/document.xml><?xml version="1.0" encoding="utf-8"?>
 <w:document xmlns:wpc="http://schemas.microsoft.com/office/word/2010/wordprocessingCanvas" xmlns:cx="http://schemas.microsoft.com/office/drawing/2014/chartex" xmlns:mc="http://schemas.openxmlformats.org/markup-compatibility/2006" xmlns:o="urn:schemas-microsoft-com:office:office" xmlns:r="http://schemas.openxmlformats.org/officeDocument/2006/relationships" xmlns:m="http://schemas.openxmlformats.org/officeDocument/2006/math" xmlns:v="urn:schemas-microsoft-com:vml" xmlns:wp14="http://schemas.microsoft.com/office/word/2010/wordprocessingDrawing" xmlns:wp="http://schemas.openxmlformats.org/drawingml/2006/wordprocessingDrawing" xmlns:w10="urn:schemas-microsoft-com:office:word" xmlns:w="http://schemas.openxmlformats.org/wordprocessingml/2006/main" xmlns:w14="http://schemas.microsoft.com/office/word/2010/wordml" xmlns:w15="http://schemas.microsoft.com/office/word/2012/wordml" xmlns:w16se="http://schemas.microsoft.com/office/word/2015/wordml/symex" xmlns:wpg="http://schemas.microsoft.com/office/word/2010/wordprocessingGroup" xmlns:wpi="http://schemas.microsoft.com/office/word/2010/wordprocessingInk" xmlns:wne="http://schemas.microsoft.com/office/word/2006/wordml" xmlns:wps="http://schemas.microsoft.com/office/word/2010/wordprocessingShape" mc:Ignorable="w14 w15 w16se wp14">
   <w:body>
-    <w:p>
-      <w:pPr>
-        <w:pStyle w:val="Titre1"/>
-      </w:pPr>
-      <w:bookmarkStart w:id="0" w:name="_Toc515864311"/>
-      <w:r>
-        <w:t>Travail Pratique Individuel</w:t>
-      </w:r>
-      <w:bookmarkEnd w:id="0"/>
-    </w:p>
-    <w:p>
-      <w:r>
-        <w:br w:type="page"/>
-      </w:r>
-    </w:p>
+    <w:sdt>
+      <w:sdtPr>
+        <w:id w:val="-523859526"/>
+        <w:docPartObj>
+          <w:docPartGallery w:val="Cover Pages"/>
+          <w:docPartUnique/>
+        </w:docPartObj>
+      </w:sdtPr>
+      <w:sdtEndPr/>
+      <w:sdtContent>
+        <w:p>
+          <w:r>
+            <w:rPr>
+              <w:noProof/>
+            </w:rPr>
+            <w:pict>
+              <v:shapetype id="_x0000_t75" coordsize="21600,21600" o:spt="75" o:preferrelative="t" path="m@4@5l@4@11@9@11@9@5xe" filled="f" stroked="f">
+                <v:stroke joinstyle="miter"/>
+                <v:formulas>
+                  <v:f eqn="if lineDrawn pixelLineWidth 0"/>
+                  <v:f eqn="sum @0 1 0"/>
+                  <v:f eqn="sum 0 0 @1"/>
+                  <v:f eqn="prod @2 1 2"/>
+                  <v:f eqn="prod @3 21600 pixelWidth"/>
+                  <v:f eqn="prod @3 21600 pixelHeight"/>
+                  <v:f eqn="sum @0 0 1"/>
+                  <v:f eqn="prod @6 1 2"/>
+                  <v:f eqn="prod @7 21600 pixelWidth"/>
+                  <v:f eqn="sum @8 21600 0"/>
+                  <v:f eqn="prod @7 21600 pixelHeight"/>
+                  <v:f eqn="sum @10 21600 0"/>
+                </v:formulas>
+                <v:path o:extrusionok="f" gradientshapeok="t" o:connecttype="rect"/>
+                <o:lock v:ext="edit" aspectratio="t"/>
+              </v:shapetype>
+              <v:shape id="_x0000_s1028" type="#_x0000_t75" style="position:absolute;margin-left:119.6pt;margin-top:0;width:111pt;height:111pt;z-index:-251658240;mso-position-horizontal:right;mso-position-horizontal-relative:margin;mso-position-vertical:top;mso-position-vertical-relative:margin;mso-width-relative:page;mso-height-relative:page" wrapcoords="8757 0 7589 146 3649 1897 3503 2481 1459 4670 292 7005 -146 9049 -146 11968 146 14011 1168 16346 2919 18681 6568 21016 8319 21454 8757 21454 12697 21454 13135 21454 14886 21016 18389 18973 20432 16346 21308 14011 21600 11968 21600 9195 21162 7005 19995 4670 17805 2043 14011 146 12697 0 8757 0">
+                <v:imagedata r:id="rId8" o:title="loginformatique_dir_couleur"/>
+                <w10:wrap type="square" anchorx="margin" anchory="margin"/>
+              </v:shape>
+            </w:pict>
+          </w:r>
+          <w:r>
+            <w:rPr>
+              <w:noProof/>
+            </w:rPr>
+            <mc:AlternateContent>
+              <mc:Choice Requires="wpg">
+                <w:drawing>
+                  <wp:anchor distT="0" distB="0" distL="114300" distR="114300" simplePos="0" relativeHeight="251657216" behindDoc="1" locked="0" layoutInCell="1" allowOverlap="1" wp14:anchorId="3D4EA886" wp14:editId="0DA3DFD2">
+                    <wp:simplePos x="0" y="0"/>
+                    <wp:positionH relativeFrom="page">
+                      <wp:align>center</wp:align>
+                    </wp:positionH>
+                    <wp:positionV relativeFrom="page">
+                      <wp:align>center</wp:align>
+                    </wp:positionV>
+                    <wp:extent cx="6864824" cy="9123528"/>
+                    <wp:effectExtent l="0" t="0" r="2540" b="635"/>
+                    <wp:wrapNone/>
+                    <wp:docPr id="193" name="Groupe 193"/>
+                    <wp:cNvGraphicFramePr/>
+                    <a:graphic xmlns:a="http://schemas.openxmlformats.org/drawingml/2006/main">
+                      <a:graphicData uri="http://schemas.microsoft.com/office/word/2010/wordprocessingGroup">
+                        <wpg:wgp>
+                          <wpg:cNvGrpSpPr/>
+                          <wpg:grpSpPr>
+                            <a:xfrm>
+                              <a:off x="0" y="0"/>
+                              <a:ext cx="6864824" cy="9123528"/>
+                              <a:chOff x="0" y="0"/>
+                              <a:chExt cx="6864824" cy="9123528"/>
+                            </a:xfrm>
+                          </wpg:grpSpPr>
+                          <wps:wsp>
+                            <wps:cNvPr id="194" name="Rectangle 194"/>
+                            <wps:cNvSpPr/>
+                            <wps:spPr>
+                              <a:xfrm>
+                                <a:off x="0" y="0"/>
+                                <a:ext cx="6858000" cy="1371600"/>
+                              </a:xfrm>
+                              <a:prstGeom prst="rect">
+                                <a:avLst/>
+                              </a:prstGeom>
+                              <a:solidFill>
+                                <a:schemeClr val="accent1"/>
+                              </a:solidFill>
+                              <a:ln>
+                                <a:noFill/>
+                              </a:ln>
+                            </wps:spPr>
+                            <wps:style>
+                              <a:lnRef idx="2">
+                                <a:schemeClr val="accent1">
+                                  <a:shade val="50000"/>
+                                </a:schemeClr>
+                              </a:lnRef>
+                              <a:fillRef idx="1">
+                                <a:schemeClr val="accent1"/>
+                              </a:fillRef>
+                              <a:effectRef idx="0">
+                                <a:schemeClr val="accent1"/>
+                              </a:effectRef>
+                              <a:fontRef idx="minor">
+                                <a:schemeClr val="lt1"/>
+                              </a:fontRef>
+                            </wps:style>
+                            <wps:bodyPr rot="0" spcFirstLastPara="0" vertOverflow="overflow" horzOverflow="overflow" vert="horz" wrap="square" lIns="91440" tIns="45720" rIns="91440" bIns="45720" numCol="1" spcCol="0" rtlCol="0" fromWordArt="0" anchor="ctr" anchorCtr="0" forceAA="0" compatLnSpc="1">
+                              <a:prstTxWarp prst="textNoShape">
+                                <a:avLst/>
+                              </a:prstTxWarp>
+                              <a:noAutofit/>
+                            </wps:bodyPr>
+                          </wps:wsp>
+                          <wps:wsp>
+                            <wps:cNvPr id="195" name="Rectangle 195"/>
+                            <wps:cNvSpPr/>
+                            <wps:spPr>
+                              <a:xfrm>
+                                <a:off x="0" y="4094328"/>
+                                <a:ext cx="6858000" cy="5029200"/>
+                              </a:xfrm>
+                              <a:prstGeom prst="rect">
+                                <a:avLst/>
+                              </a:prstGeom>
+                              <a:solidFill>
+                                <a:schemeClr val="accent1"/>
+                              </a:solidFill>
+                              <a:ln>
+                                <a:noFill/>
+                              </a:ln>
+                            </wps:spPr>
+                            <wps:style>
+                              <a:lnRef idx="2">
+                                <a:schemeClr val="accent1">
+                                  <a:shade val="50000"/>
+                                </a:schemeClr>
+                              </a:lnRef>
+                              <a:fillRef idx="1">
+                                <a:schemeClr val="accent1"/>
+                              </a:fillRef>
+                              <a:effectRef idx="0">
+                                <a:schemeClr val="accent1"/>
+                              </a:effectRef>
+                              <a:fontRef idx="minor">
+                                <a:schemeClr val="lt1"/>
+                              </a:fontRef>
+                            </wps:style>
+                            <wps:txbx>
+                              <w:txbxContent>
+                                <w:sdt>
+                                  <w:sdtPr>
+                                    <w:rPr>
+                                      <w:color w:val="FFFFFF" w:themeColor="background1"/>
+                                    </w:rPr>
+                                    <w:alias w:val="Auteur"/>
+                                    <w:tag w:val=""/>
+                                    <w:id w:val="945428907"/>
+                                    <w:dataBinding w:prefixMappings="xmlns:ns0='http://purl.org/dc/elements/1.1/' xmlns:ns1='http://schemas.openxmlformats.org/package/2006/metadata/core-properties' " w:xpath="/ns1:coreProperties[1]/ns0:creator[1]" w:storeItemID="{6C3C8BC8-F283-45AE-878A-BAB7291924A1}"/>
+                                    <w:text/>
+                                  </w:sdtPr>
+                                  <w:sdtEndPr/>
+                                  <w:sdtContent>
+                                    <w:p>
+                                      <w:pPr>
+                                        <w:pStyle w:val="Sansinterligne"/>
+                                        <w:spacing w:before="120"/>
+                                        <w:jc w:val="center"/>
+                                        <w:rPr>
+                                          <w:color w:val="FFFFFF" w:themeColor="background1"/>
+                                        </w:rPr>
+                                      </w:pPr>
+                                      <w:r>
+                                        <w:rPr>
+                                          <w:color w:val="FFFFFF" w:themeColor="background1"/>
+                                        </w:rPr>
+                                        <w:t>Billy Nguyen</w:t>
+                                      </w:r>
+                                    </w:p>
+                                  </w:sdtContent>
+                                </w:sdt>
+                                <w:p>
+                                  <w:pPr>
+                                    <w:pStyle w:val="Sansinterligne"/>
+                                    <w:spacing w:before="120"/>
+                                    <w:jc w:val="center"/>
+                                    <w:rPr>
+                                      <w:color w:val="FFFFFF" w:themeColor="background1"/>
+                                    </w:rPr>
+                                  </w:pPr>
+                                  <w:sdt>
+                                    <w:sdtPr>
+                                      <w:rPr>
+                                        <w:caps/>
+                                        <w:color w:val="FFFFFF" w:themeColor="background1"/>
+                                      </w:rPr>
+                                      <w:alias w:val="Société"/>
+                                      <w:tag w:val=""/>
+                                      <w:id w:val="1618182777"/>
+                                      <w:dataBinding w:prefixMappings="xmlns:ns0='http://schemas.openxmlformats.org/officeDocument/2006/extended-properties' " w:xpath="/ns0:Properties[1]/ns0:Company[1]" w:storeItemID="{6668398D-A668-4E3E-A5EB-62B293D839F1}"/>
+                                      <w:text/>
+                                    </w:sdtPr>
+                                    <w:sdtEndPr/>
+                                    <w:sdtContent>
+                                      <w:r>
+                                        <w:rPr>
+                                          <w:caps/>
+                                          <w:color w:val="FFFFFF" w:themeColor="background1"/>
+                                        </w:rPr>
+                                        <w:t>04.06.2018</w:t>
+                                      </w:r>
+                                    </w:sdtContent>
+                                  </w:sdt>
+                                  <w:r>
+                                    <w:rPr>
+                                      <w:color w:val="FFFFFF" w:themeColor="background1"/>
+                                      <w:lang w:val="fr-FR"/>
+                                    </w:rPr>
+                                    <w:t>  </w:t>
+                                  </w:r>
+                                  <w:sdt>
+                                    <w:sdtPr>
+                                      <w:rPr>
+                                        <w:color w:val="FFFFFF" w:themeColor="background1"/>
+                                      </w:rPr>
+                                      <w:alias w:val="Adresse"/>
+                                      <w:tag w:val=""/>
+                                      <w:id w:val="-253358678"/>
+                                      <w:dataBinding w:prefixMappings="xmlns:ns0='http://schemas.microsoft.com/office/2006/coverPageProps' " w:xpath="/ns0:CoverPageProperties[1]/ns0:CompanyAddress[1]" w:storeItemID="{55AF091B-3C7A-41E3-B477-F2FDAA23CFDA}"/>
+                                      <w:text/>
+                                    </w:sdtPr>
+                                    <w:sdtEndPr/>
+                                    <w:sdtContent>
+                                      <w:r>
+                                        <w:rPr>
+                                          <w:color w:val="FFFFFF" w:themeColor="background1"/>
+                                        </w:rPr>
+                                        <w:t>I.FA-P3B</w:t>
+                                      </w:r>
+                                    </w:sdtContent>
+                                  </w:sdt>
+                                </w:p>
+                              </w:txbxContent>
+                            </wps:txbx>
+                            <wps:bodyPr rot="0" spcFirstLastPara="0" vertOverflow="overflow" horzOverflow="overflow" vert="horz" wrap="square" lIns="457200" tIns="731520" rIns="457200" bIns="457200" numCol="1" spcCol="0" rtlCol="0" fromWordArt="0" anchor="b" anchorCtr="0" forceAA="0" compatLnSpc="1">
+                              <a:prstTxWarp prst="textNoShape">
+                                <a:avLst/>
+                              </a:prstTxWarp>
+                              <a:noAutofit/>
+                            </wps:bodyPr>
+                          </wps:wsp>
+                          <wps:wsp>
+                            <wps:cNvPr id="196" name="Zone de texte 196"/>
+                            <wps:cNvSpPr txBox="1"/>
+                            <wps:spPr>
+                              <a:xfrm>
+                                <a:off x="6824" y="1371600"/>
+                                <a:ext cx="6858000" cy="2722728"/>
+                              </a:xfrm>
+                              <a:prstGeom prst="rect">
+                                <a:avLst/>
+                              </a:prstGeom>
+                              <a:solidFill>
+                                <a:schemeClr val="bg1"/>
+                              </a:solidFill>
+                              <a:ln w="6350">
+                                <a:noFill/>
+                              </a:ln>
+                              <a:effectLst/>
+                            </wps:spPr>
+                            <wps:style>
+                              <a:lnRef idx="0">
+                                <a:schemeClr val="accent1"/>
+                              </a:lnRef>
+                              <a:fillRef idx="0">
+                                <a:schemeClr val="accent1"/>
+                              </a:fillRef>
+                              <a:effectRef idx="0">
+                                <a:schemeClr val="accent1"/>
+                              </a:effectRef>
+                              <a:fontRef idx="minor">
+                                <a:schemeClr val="dk1"/>
+                              </a:fontRef>
+                            </wps:style>
+                            <wps:txbx>
+                              <w:txbxContent>
+                                <w:sdt>
+                                  <w:sdtPr>
+                                    <w:rPr>
+                                      <w:rFonts w:asciiTheme="majorHAnsi" w:eastAsiaTheme="majorEastAsia" w:hAnsiTheme="majorHAnsi" w:cstheme="majorBidi"/>
+                                      <w:caps/>
+                                      <w:color w:val="5B9BD5" w:themeColor="accent1"/>
+                                      <w:sz w:val="72"/>
+                                      <w:szCs w:val="72"/>
+                                    </w:rPr>
+                                    <w:alias w:val="Titre"/>
+                                    <w:tag w:val=""/>
+                                    <w:id w:val="-9991715"/>
+                                    <w:dataBinding w:prefixMappings="xmlns:ns0='http://purl.org/dc/elements/1.1/' xmlns:ns1='http://schemas.openxmlformats.org/package/2006/metadata/core-properties' " w:xpath="/ns1:coreProperties[1]/ns0:title[1]" w:storeItemID="{6C3C8BC8-F283-45AE-878A-BAB7291924A1}"/>
+                                    <w:text/>
+                                  </w:sdtPr>
+                                  <w:sdtEndPr/>
+                                  <w:sdtContent>
+                                    <w:p>
+                                      <w:pPr>
+                                        <w:pStyle w:val="Sansinterligne"/>
+                                        <w:jc w:val="center"/>
+                                        <w:rPr>
+                                          <w:rFonts w:asciiTheme="majorHAnsi" w:eastAsiaTheme="majorEastAsia" w:hAnsiTheme="majorHAnsi" w:cstheme="majorBidi"/>
+                                          <w:caps/>
+                                          <w:color w:val="5B9BD5" w:themeColor="accent1"/>
+                                          <w:sz w:val="72"/>
+                                          <w:szCs w:val="72"/>
+                                        </w:rPr>
+                                      </w:pPr>
+                                      <w:r>
+                                        <w:rPr>
+                                          <w:rFonts w:asciiTheme="majorHAnsi" w:eastAsiaTheme="majorEastAsia" w:hAnsiTheme="majorHAnsi" w:cstheme="majorBidi"/>
+                                          <w:caps/>
+                                          <w:color w:val="5B9BD5" w:themeColor="accent1"/>
+                                          <w:sz w:val="72"/>
+                                          <w:szCs w:val="72"/>
+                                        </w:rPr>
+                                        <w:t>Blindtest</w:t>
+                                      </w:r>
+                                    </w:p>
+                                  </w:sdtContent>
+                                </w:sdt>
+                              </w:txbxContent>
+                            </wps:txbx>
+                            <wps:bodyPr rot="0" spcFirstLastPara="0" vertOverflow="overflow" horzOverflow="overflow" vert="horz" wrap="square" lIns="457200" tIns="91440" rIns="457200" bIns="91440" numCol="1" spcCol="0" rtlCol="0" fromWordArt="0" anchor="ctr" anchorCtr="0" forceAA="0" compatLnSpc="1">
+                              <a:prstTxWarp prst="textNoShape">
+                                <a:avLst/>
+                              </a:prstTxWarp>
+                              <a:noAutofit/>
+                            </wps:bodyPr>
+                          </wps:wsp>
+                        </wpg:wgp>
+                      </a:graphicData>
+                    </a:graphic>
+                    <wp14:sizeRelH relativeFrom="page">
+                      <wp14:pctWidth>88200</wp14:pctWidth>
+                    </wp14:sizeRelH>
+                    <wp14:sizeRelV relativeFrom="page">
+                      <wp14:pctHeight>90900</wp14:pctHeight>
+                    </wp14:sizeRelV>
+                  </wp:anchor>
+                </w:drawing>
+              </mc:Choice>
+              <mc:Fallback>
+                <w:pict>
+                  <v:group w14:anchorId="3D4EA886" id="Groupe 193" o:spid="_x0000_s1026" style="position:absolute;margin-left:0;margin-top:0;width:540.55pt;height:718.4pt;z-index:-251655168;mso-width-percent:882;mso-height-percent:909;mso-position-horizontal:center;mso-position-horizontal-relative:page;mso-position-vertical:center;mso-position-vertical-relative:page;mso-width-percent:882;mso-height-percent:909" coordsize="68648,91235" o:gfxdata="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">
+                    <v:rect id="Rectangle 194" o:spid="_x0000_s1027" style="position:absolute;width:68580;height:13716;visibility:visible;mso-wrap-style:square;v-text-anchor:middle" o:gfxdata="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" fillcolor="#5b9bd5 [3204]" stroked="f" strokeweight="1pt"/>
+                    <v:rect id="Rectangle 195" o:spid="_x0000_s1028" style="position:absolute;top:40943;width:68580;height:50292;visibility:visible;mso-wrap-style:square;v-text-anchor:bottom" o:gfxdata="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" fillcolor="#5b9bd5 [3204]" stroked="f" strokeweight="1pt">
+                      <v:textbox inset="36pt,57.6pt,36pt,36pt">
+                        <w:txbxContent>
+                          <w:bookmarkStart w:id="1" w:name="_GoBack" w:displacedByCustomXml="next"/>
+                          <w:sdt>
+                            <w:sdtPr>
+                              <w:rPr>
+                                <w:color w:val="FFFFFF" w:themeColor="background1"/>
+                              </w:rPr>
+                              <w:alias w:val="Auteur"/>
+                              <w:tag w:val=""/>
+                              <w:id w:val="945428907"/>
+                              <w:dataBinding w:prefixMappings="xmlns:ns0='http://purl.org/dc/elements/1.1/' xmlns:ns1='http://schemas.openxmlformats.org/package/2006/metadata/core-properties' " w:xpath="/ns1:coreProperties[1]/ns0:creator[1]" w:storeItemID="{6C3C8BC8-F283-45AE-878A-BAB7291924A1}"/>
+                              <w:text/>
+                            </w:sdtPr>
+                            <w:sdtContent>
+                              <w:p>
+                                <w:pPr>
+                                  <w:pStyle w:val="Sansinterligne"/>
+                                  <w:spacing w:before="120"/>
+                                  <w:jc w:val="center"/>
+                                  <w:rPr>
+                                    <w:color w:val="FFFFFF" w:themeColor="background1"/>
+                                  </w:rPr>
+                                </w:pPr>
+                                <w:r>
+                                  <w:rPr>
+                                    <w:color w:val="FFFFFF" w:themeColor="background1"/>
+                                  </w:rPr>
+                                  <w:t>Billy Nguyen</w:t>
+                                </w:r>
+                              </w:p>
+                            </w:sdtContent>
+                          </w:sdt>
+                          <w:bookmarkEnd w:id="1"/>
+                          <w:p>
+                            <w:pPr>
+                              <w:pStyle w:val="Sansinterligne"/>
+                              <w:spacing w:before="120"/>
+                              <w:jc w:val="center"/>
+                              <w:rPr>
+                                <w:color w:val="FFFFFF" w:themeColor="background1"/>
+                              </w:rPr>
+                            </w:pPr>
+                            <w:sdt>
+                              <w:sdtPr>
+                                <w:rPr>
+                                  <w:caps/>
+                                  <w:color w:val="FFFFFF" w:themeColor="background1"/>
+                                </w:rPr>
+                                <w:alias w:val="Société"/>
+                                <w:tag w:val=""/>
+                                <w:id w:val="1618182777"/>
+                                <w:dataBinding w:prefixMappings="xmlns:ns0='http://schemas.openxmlformats.org/officeDocument/2006/extended-properties' " w:xpath="/ns0:Properties[1]/ns0:Company[1]" w:storeItemID="{6668398D-A668-4E3E-A5EB-62B293D839F1}"/>
+                                <w:text/>
+                              </w:sdtPr>
+                              <w:sdtContent>
+                                <w:r>
+                                  <w:rPr>
+                                    <w:caps/>
+                                    <w:color w:val="FFFFFF" w:themeColor="background1"/>
+                                  </w:rPr>
+                                  <w:t>04.06.2018</w:t>
+                                </w:r>
+                              </w:sdtContent>
+                            </w:sdt>
+                            <w:r>
+                              <w:rPr>
+                                <w:color w:val="FFFFFF" w:themeColor="background1"/>
+                                <w:lang w:val="fr-FR"/>
+                              </w:rPr>
+                              <w:t>  </w:t>
+                            </w:r>
+                            <w:sdt>
+                              <w:sdtPr>
+                                <w:rPr>
+                                  <w:color w:val="FFFFFF" w:themeColor="background1"/>
+                                </w:rPr>
+                                <w:alias w:val="Adresse"/>
+                                <w:tag w:val=""/>
+                                <w:id w:val="-253358678"/>
+                                <w:dataBinding w:prefixMappings="xmlns:ns0='http://schemas.microsoft.com/office/2006/coverPageProps' " w:xpath="/ns0:CoverPageProperties[1]/ns0:CompanyAddress[1]" w:storeItemID="{55AF091B-3C7A-41E3-B477-F2FDAA23CFDA}"/>
+                                <w:text/>
+                              </w:sdtPr>
+                              <w:sdtContent>
+                                <w:r>
+                                  <w:rPr>
+                                    <w:color w:val="FFFFFF" w:themeColor="background1"/>
+                                  </w:rPr>
+                                  <w:t>I.FA-P3B</w:t>
+                                </w:r>
+                              </w:sdtContent>
+                            </w:sdt>
+                          </w:p>
+                        </w:txbxContent>
+                      </v:textbox>
+                    </v:rect>
+                    <v:shapetype id="_x0000_t202" coordsize="21600,21600" o:spt="202" path="m,l,21600r21600,l21600,xe">
+                      <v:stroke joinstyle="miter"/>
+                      <v:path gradientshapeok="t" o:connecttype="rect"/>
+                    </v:shapetype>
+                    <v:shape id="Zone de texte 196" o:spid="_x0000_s1029" type="#_x0000_t202" style="position:absolute;left:68;top:13716;width:68580;height:27227;visibility:visible;mso-wrap-style:square;v-text-anchor:middle" o:gfxdata="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" fillcolor="white [3212]" stroked="f" strokeweight=".5pt">
+                      <v:textbox inset="36pt,7.2pt,36pt,7.2pt">
+                        <w:txbxContent>
+                          <w:sdt>
+                            <w:sdtPr>
+                              <w:rPr>
+                                <w:rFonts w:asciiTheme="majorHAnsi" w:eastAsiaTheme="majorEastAsia" w:hAnsiTheme="majorHAnsi" w:cstheme="majorBidi"/>
+                                <w:caps/>
+                                <w:color w:val="5B9BD5" w:themeColor="accent1"/>
+                                <w:sz w:val="72"/>
+                                <w:szCs w:val="72"/>
+                              </w:rPr>
+                              <w:alias w:val="Titre"/>
+                              <w:tag w:val=""/>
+                              <w:id w:val="-9991715"/>
+                              <w:dataBinding w:prefixMappings="xmlns:ns0='http://purl.org/dc/elements/1.1/' xmlns:ns1='http://schemas.openxmlformats.org/package/2006/metadata/core-properties' " w:xpath="/ns1:coreProperties[1]/ns0:title[1]" w:storeItemID="{6C3C8BC8-F283-45AE-878A-BAB7291924A1}"/>
+                              <w:text/>
+                            </w:sdtPr>
+                            <w:sdtContent>
+                              <w:p>
+                                <w:pPr>
+                                  <w:pStyle w:val="Sansinterligne"/>
+                                  <w:jc w:val="center"/>
+                                  <w:rPr>
+                                    <w:rFonts w:asciiTheme="majorHAnsi" w:eastAsiaTheme="majorEastAsia" w:hAnsiTheme="majorHAnsi" w:cstheme="majorBidi"/>
+                                    <w:caps/>
+                                    <w:color w:val="5B9BD5" w:themeColor="accent1"/>
+                                    <w:sz w:val="72"/>
+                                    <w:szCs w:val="72"/>
+                                  </w:rPr>
+                                </w:pPr>
+                                <w:r>
+                                  <w:rPr>
+                                    <w:rFonts w:asciiTheme="majorHAnsi" w:eastAsiaTheme="majorEastAsia" w:hAnsiTheme="majorHAnsi" w:cstheme="majorBidi"/>
+                                    <w:caps/>
+                                    <w:color w:val="5B9BD5" w:themeColor="accent1"/>
+                                    <w:sz w:val="72"/>
+                                    <w:szCs w:val="72"/>
+                                  </w:rPr>
+                                  <w:t>Blindtest</w:t>
+                                </w:r>
+                              </w:p>
+                            </w:sdtContent>
+                          </w:sdt>
+                        </w:txbxContent>
+                      </v:textbox>
+                    </v:shape>
+                    <w10:wrap anchorx="page" anchory="page"/>
+                  </v:group>
+                </w:pict>
+              </mc:Fallback>
+            </mc:AlternateContent>
+          </w:r>
+        </w:p>
+        <w:p>
+          <w:r>
+            <w:br w:type="page"/>
+          </w:r>
+        </w:p>
+      </w:sdtContent>
+    </w:sdt>
     <w:sdt>
       <w:sdtPr>
         <w:rPr>
+          <w:rFonts w:asciiTheme="minorHAnsi" w:eastAsiaTheme="minorEastAsia" w:hAnsiTheme="minorHAnsi" w:cstheme="minorBidi"/>
+          <w:color w:val="auto"/>
+          <w:sz w:val="22"/>
+          <w:szCs w:val="22"/>
           <w:lang w:val="fr-FR"/>
         </w:rPr>
         <w:id w:val="-1080979749"/>
@@ -30,12 +534,8 @@
       </w:sdtPr>
       <w:sdtEndPr>
         <w:rPr>
-          <w:rFonts w:asciiTheme="minorHAnsi" w:eastAsiaTheme="minorEastAsia" w:hAnsiTheme="minorHAnsi" w:cstheme="minorBidi"/>
           <w:b/>
           <w:bCs/>
-          <w:color w:val="auto"/>
-          <w:sz w:val="22"/>
-          <w:szCs w:val="22"/>
         </w:rPr>
       </w:sdtEndPr>
       <w:sdtContent>
@@ -52,7 +552,7 @@
         </w:p>
         <w:p>
           <w:pPr>
-            <w:pStyle w:val="TM1"/>
+            <w:pStyle w:val="TM2"/>
             <w:tabs>
               <w:tab w:val="right" w:leader="dot" w:pos="9062"/>
             </w:tabs>
@@ -69,13 +569,13 @@
           <w:r>
             <w:fldChar w:fldCharType="separate"/>
           </w:r>
-          <w:hyperlink w:anchor="_Toc515864311" w:history="1">
+          <w:hyperlink w:anchor="_Toc515873591" w:history="1">
             <w:r>
               <w:rPr>
                 <w:rStyle w:val="Lienhypertexte"/>
                 <w:noProof/>
               </w:rPr>
-              <w:t>Travail Pratique Individuel</w:t>
+              <w:t>Planning</w:t>
             </w:r>
             <w:r>
               <w:rPr>
@@ -96,7 +596,7 @@
                 <w:noProof/>
                 <w:webHidden/>
               </w:rPr>
-              <w:instrText xml:space="preserve"> PAGEREF _Toc515864311 \h </w:instrText>
+              <w:instrText xml:space="preserve"> PAGEREF _Toc515873591 \h </w:instrText>
             </w:r>
             <w:r>
               <w:rPr>
@@ -116,7 +616,7 @@
                 <w:noProof/>
                 <w:webHidden/>
               </w:rPr>
-              <w:t>1</w:t>
+              <w:t>2</w:t>
             </w:r>
             <w:r>
               <w:rPr>
@@ -137,7 +637,7 @@
               <w:noProof/>
             </w:rPr>
           </w:pPr>
-          <w:hyperlink w:anchor="_Toc515864312" w:history="1">
+          <w:hyperlink w:anchor="_Toc515873592" w:history="1">
             <w:r>
               <w:rPr>
                 <w:rStyle w:val="Lienhypertexte"/>
@@ -164,7 +664,7 @@
                 <w:noProof/>
                 <w:webHidden/>
               </w:rPr>
-              <w:instrText xml:space="preserve"> PAGEREF _Toc515864312 \h </w:instrText>
+              <w:instrText xml:space="preserve"> PAGEREF _Toc515873592 \h </w:instrText>
             </w:r>
             <w:r>
               <w:rPr>
@@ -205,7 +705,7 @@
               <w:noProof/>
             </w:rPr>
           </w:pPr>
-          <w:hyperlink w:anchor="_Toc515864313" w:history="1">
+          <w:hyperlink w:anchor="_Toc515873593" w:history="1">
             <w:r>
               <w:rPr>
                 <w:rStyle w:val="Lienhypertexte"/>
@@ -232,7 +732,619 @@
                 <w:noProof/>
                 <w:webHidden/>
               </w:rPr>
-              <w:instrText xml:space="preserve"> PAGEREF _Toc515864313 \h </w:instrText>
+              <w:instrText xml:space="preserve"> PAGEREF _Toc515873593 \h </w:instrText>
+            </w:r>
+            <w:r>
+              <w:rPr>
+                <w:noProof/>
+                <w:webHidden/>
+              </w:rPr>
+            </w:r>
+            <w:r>
+              <w:rPr>
+                <w:noProof/>
+                <w:webHidden/>
+              </w:rPr>
+              <w:fldChar w:fldCharType="separate"/>
+            </w:r>
+            <w:r>
+              <w:rPr>
+                <w:noProof/>
+                <w:webHidden/>
+              </w:rPr>
+              <w:t>2</w:t>
+            </w:r>
+            <w:r>
+              <w:rPr>
+                <w:noProof/>
+                <w:webHidden/>
+              </w:rPr>
+              <w:fldChar w:fldCharType="end"/>
+            </w:r>
+          </w:hyperlink>
+        </w:p>
+        <w:p>
+          <w:pPr>
+            <w:pStyle w:val="TM3"/>
+            <w:tabs>
+              <w:tab w:val="right" w:leader="dot" w:pos="9062"/>
+            </w:tabs>
+            <w:rPr>
+              <w:noProof/>
+            </w:rPr>
+          </w:pPr>
+          <w:hyperlink w:anchor="_Toc515873594" w:history="1">
+            <w:r>
+              <w:rPr>
+                <w:rStyle w:val="Lienhypertexte"/>
+                <w:noProof/>
+              </w:rPr>
+              <w:t>05.06.2018</w:t>
+            </w:r>
+            <w:r>
+              <w:rPr>
+                <w:noProof/>
+                <w:webHidden/>
+              </w:rPr>
+              <w:tab/>
+            </w:r>
+            <w:r>
+              <w:rPr>
+                <w:noProof/>
+                <w:webHidden/>
+              </w:rPr>
+              <w:fldChar w:fldCharType="begin"/>
+            </w:r>
+            <w:r>
+              <w:rPr>
+                <w:noProof/>
+                <w:webHidden/>
+              </w:rPr>
+              <w:instrText xml:space="preserve"> PAGEREF _Toc515873594 \h </w:instrText>
+            </w:r>
+            <w:r>
+              <w:rPr>
+                <w:noProof/>
+                <w:webHidden/>
+              </w:rPr>
+            </w:r>
+            <w:r>
+              <w:rPr>
+                <w:noProof/>
+                <w:webHidden/>
+              </w:rPr>
+              <w:fldChar w:fldCharType="separate"/>
+            </w:r>
+            <w:r>
+              <w:rPr>
+                <w:noProof/>
+                <w:webHidden/>
+              </w:rPr>
+              <w:t>2</w:t>
+            </w:r>
+            <w:r>
+              <w:rPr>
+                <w:noProof/>
+                <w:webHidden/>
+              </w:rPr>
+              <w:fldChar w:fldCharType="end"/>
+            </w:r>
+          </w:hyperlink>
+        </w:p>
+        <w:p>
+          <w:pPr>
+            <w:pStyle w:val="TM3"/>
+            <w:tabs>
+              <w:tab w:val="right" w:leader="dot" w:pos="9062"/>
+            </w:tabs>
+            <w:rPr>
+              <w:noProof/>
+            </w:rPr>
+          </w:pPr>
+          <w:hyperlink w:anchor="_Toc515873595" w:history="1">
+            <w:r>
+              <w:rPr>
+                <w:rStyle w:val="Lienhypertexte"/>
+                <w:noProof/>
+              </w:rPr>
+              <w:t>06.06.2018</w:t>
+            </w:r>
+            <w:r>
+              <w:rPr>
+                <w:noProof/>
+                <w:webHidden/>
+              </w:rPr>
+              <w:tab/>
+            </w:r>
+            <w:r>
+              <w:rPr>
+                <w:noProof/>
+                <w:webHidden/>
+              </w:rPr>
+              <w:fldChar w:fldCharType="begin"/>
+            </w:r>
+            <w:r>
+              <w:rPr>
+                <w:noProof/>
+                <w:webHidden/>
+              </w:rPr>
+              <w:instrText xml:space="preserve"> PAGEREF _Toc515873595 \h </w:instrText>
+            </w:r>
+            <w:r>
+              <w:rPr>
+                <w:noProof/>
+                <w:webHidden/>
+              </w:rPr>
+            </w:r>
+            <w:r>
+              <w:rPr>
+                <w:noProof/>
+                <w:webHidden/>
+              </w:rPr>
+              <w:fldChar w:fldCharType="separate"/>
+            </w:r>
+            <w:r>
+              <w:rPr>
+                <w:noProof/>
+                <w:webHidden/>
+              </w:rPr>
+              <w:t>2</w:t>
+            </w:r>
+            <w:r>
+              <w:rPr>
+                <w:noProof/>
+                <w:webHidden/>
+              </w:rPr>
+              <w:fldChar w:fldCharType="end"/>
+            </w:r>
+          </w:hyperlink>
+        </w:p>
+        <w:p>
+          <w:pPr>
+            <w:pStyle w:val="TM3"/>
+            <w:tabs>
+              <w:tab w:val="right" w:leader="dot" w:pos="9062"/>
+            </w:tabs>
+            <w:rPr>
+              <w:noProof/>
+            </w:rPr>
+          </w:pPr>
+          <w:hyperlink w:anchor="_Toc515873596" w:history="1">
+            <w:r>
+              <w:rPr>
+                <w:rStyle w:val="Lienhypertexte"/>
+                <w:noProof/>
+              </w:rPr>
+              <w:t>07.06.2018</w:t>
+            </w:r>
+            <w:r>
+              <w:rPr>
+                <w:noProof/>
+                <w:webHidden/>
+              </w:rPr>
+              <w:tab/>
+            </w:r>
+            <w:r>
+              <w:rPr>
+                <w:noProof/>
+                <w:webHidden/>
+              </w:rPr>
+              <w:fldChar w:fldCharType="begin"/>
+            </w:r>
+            <w:r>
+              <w:rPr>
+                <w:noProof/>
+                <w:webHidden/>
+              </w:rPr>
+              <w:instrText xml:space="preserve"> PAGEREF _Toc515873596 \h </w:instrText>
+            </w:r>
+            <w:r>
+              <w:rPr>
+                <w:noProof/>
+                <w:webHidden/>
+              </w:rPr>
+            </w:r>
+            <w:r>
+              <w:rPr>
+                <w:noProof/>
+                <w:webHidden/>
+              </w:rPr>
+              <w:fldChar w:fldCharType="separate"/>
+            </w:r>
+            <w:r>
+              <w:rPr>
+                <w:noProof/>
+                <w:webHidden/>
+              </w:rPr>
+              <w:t>2</w:t>
+            </w:r>
+            <w:r>
+              <w:rPr>
+                <w:noProof/>
+                <w:webHidden/>
+              </w:rPr>
+              <w:fldChar w:fldCharType="end"/>
+            </w:r>
+          </w:hyperlink>
+        </w:p>
+        <w:p>
+          <w:pPr>
+            <w:pStyle w:val="TM3"/>
+            <w:tabs>
+              <w:tab w:val="right" w:leader="dot" w:pos="9062"/>
+            </w:tabs>
+            <w:rPr>
+              <w:noProof/>
+            </w:rPr>
+          </w:pPr>
+          <w:hyperlink w:anchor="_Toc515873597" w:history="1">
+            <w:r>
+              <w:rPr>
+                <w:rStyle w:val="Lienhypertexte"/>
+                <w:noProof/>
+              </w:rPr>
+              <w:t>08.06.2018</w:t>
+            </w:r>
+            <w:r>
+              <w:rPr>
+                <w:noProof/>
+                <w:webHidden/>
+              </w:rPr>
+              <w:tab/>
+            </w:r>
+            <w:r>
+              <w:rPr>
+                <w:noProof/>
+                <w:webHidden/>
+              </w:rPr>
+              <w:fldChar w:fldCharType="begin"/>
+            </w:r>
+            <w:r>
+              <w:rPr>
+                <w:noProof/>
+                <w:webHidden/>
+              </w:rPr>
+              <w:instrText xml:space="preserve"> PAGEREF _Toc515873597 \h </w:instrText>
+            </w:r>
+            <w:r>
+              <w:rPr>
+                <w:noProof/>
+                <w:webHidden/>
+              </w:rPr>
+            </w:r>
+            <w:r>
+              <w:rPr>
+                <w:noProof/>
+                <w:webHidden/>
+              </w:rPr>
+              <w:fldChar w:fldCharType="separate"/>
+            </w:r>
+            <w:r>
+              <w:rPr>
+                <w:noProof/>
+                <w:webHidden/>
+              </w:rPr>
+              <w:t>2</w:t>
+            </w:r>
+            <w:r>
+              <w:rPr>
+                <w:noProof/>
+                <w:webHidden/>
+              </w:rPr>
+              <w:fldChar w:fldCharType="end"/>
+            </w:r>
+          </w:hyperlink>
+        </w:p>
+        <w:p>
+          <w:pPr>
+            <w:pStyle w:val="TM3"/>
+            <w:tabs>
+              <w:tab w:val="right" w:leader="dot" w:pos="9062"/>
+            </w:tabs>
+            <w:rPr>
+              <w:noProof/>
+            </w:rPr>
+          </w:pPr>
+          <w:hyperlink w:anchor="_Toc515873598" w:history="1">
+            <w:r>
+              <w:rPr>
+                <w:rStyle w:val="Lienhypertexte"/>
+                <w:noProof/>
+              </w:rPr>
+              <w:t>11.06.2018</w:t>
+            </w:r>
+            <w:r>
+              <w:rPr>
+                <w:noProof/>
+                <w:webHidden/>
+              </w:rPr>
+              <w:tab/>
+            </w:r>
+            <w:r>
+              <w:rPr>
+                <w:noProof/>
+                <w:webHidden/>
+              </w:rPr>
+              <w:fldChar w:fldCharType="begin"/>
+            </w:r>
+            <w:r>
+              <w:rPr>
+                <w:noProof/>
+                <w:webHidden/>
+              </w:rPr>
+              <w:instrText xml:space="preserve"> PAGEREF _Toc515873598 \h </w:instrText>
+            </w:r>
+            <w:r>
+              <w:rPr>
+                <w:noProof/>
+                <w:webHidden/>
+              </w:rPr>
+            </w:r>
+            <w:r>
+              <w:rPr>
+                <w:noProof/>
+                <w:webHidden/>
+              </w:rPr>
+              <w:fldChar w:fldCharType="separate"/>
+            </w:r>
+            <w:r>
+              <w:rPr>
+                <w:noProof/>
+                <w:webHidden/>
+              </w:rPr>
+              <w:t>2</w:t>
+            </w:r>
+            <w:r>
+              <w:rPr>
+                <w:noProof/>
+                <w:webHidden/>
+              </w:rPr>
+              <w:fldChar w:fldCharType="end"/>
+            </w:r>
+          </w:hyperlink>
+        </w:p>
+        <w:p>
+          <w:pPr>
+            <w:pStyle w:val="TM3"/>
+            <w:tabs>
+              <w:tab w:val="right" w:leader="dot" w:pos="9062"/>
+            </w:tabs>
+            <w:rPr>
+              <w:noProof/>
+            </w:rPr>
+          </w:pPr>
+          <w:hyperlink w:anchor="_Toc515873599" w:history="1">
+            <w:r>
+              <w:rPr>
+                <w:rStyle w:val="Lienhypertexte"/>
+                <w:noProof/>
+              </w:rPr>
+              <w:t>12.06.2018</w:t>
+            </w:r>
+            <w:r>
+              <w:rPr>
+                <w:noProof/>
+                <w:webHidden/>
+              </w:rPr>
+              <w:tab/>
+            </w:r>
+            <w:r>
+              <w:rPr>
+                <w:noProof/>
+                <w:webHidden/>
+              </w:rPr>
+              <w:fldChar w:fldCharType="begin"/>
+            </w:r>
+            <w:r>
+              <w:rPr>
+                <w:noProof/>
+                <w:webHidden/>
+              </w:rPr>
+              <w:instrText xml:space="preserve"> PAGEREF _Toc515873599 \h </w:instrText>
+            </w:r>
+            <w:r>
+              <w:rPr>
+                <w:noProof/>
+                <w:webHidden/>
+              </w:rPr>
+            </w:r>
+            <w:r>
+              <w:rPr>
+                <w:noProof/>
+                <w:webHidden/>
+              </w:rPr>
+              <w:fldChar w:fldCharType="separate"/>
+            </w:r>
+            <w:r>
+              <w:rPr>
+                <w:noProof/>
+                <w:webHidden/>
+              </w:rPr>
+              <w:t>2</w:t>
+            </w:r>
+            <w:r>
+              <w:rPr>
+                <w:noProof/>
+                <w:webHidden/>
+              </w:rPr>
+              <w:fldChar w:fldCharType="end"/>
+            </w:r>
+          </w:hyperlink>
+        </w:p>
+        <w:p>
+          <w:pPr>
+            <w:pStyle w:val="TM3"/>
+            <w:tabs>
+              <w:tab w:val="right" w:leader="dot" w:pos="9062"/>
+            </w:tabs>
+            <w:rPr>
+              <w:noProof/>
+            </w:rPr>
+          </w:pPr>
+          <w:hyperlink w:anchor="_Toc515873600" w:history="1">
+            <w:r>
+              <w:rPr>
+                <w:rStyle w:val="Lienhypertexte"/>
+                <w:noProof/>
+              </w:rPr>
+              <w:t>13.06.2018</w:t>
+            </w:r>
+            <w:r>
+              <w:rPr>
+                <w:noProof/>
+                <w:webHidden/>
+              </w:rPr>
+              <w:tab/>
+            </w:r>
+            <w:r>
+              <w:rPr>
+                <w:noProof/>
+                <w:webHidden/>
+              </w:rPr>
+              <w:fldChar w:fldCharType="begin"/>
+            </w:r>
+            <w:r>
+              <w:rPr>
+                <w:noProof/>
+                <w:webHidden/>
+              </w:rPr>
+              <w:instrText xml:space="preserve"> PAGEREF _Toc515873600 \h </w:instrText>
+            </w:r>
+            <w:r>
+              <w:rPr>
+                <w:noProof/>
+                <w:webHidden/>
+              </w:rPr>
+            </w:r>
+            <w:r>
+              <w:rPr>
+                <w:noProof/>
+                <w:webHidden/>
+              </w:rPr>
+              <w:fldChar w:fldCharType="separate"/>
+            </w:r>
+            <w:r>
+              <w:rPr>
+                <w:noProof/>
+                <w:webHidden/>
+              </w:rPr>
+              <w:t>2</w:t>
+            </w:r>
+            <w:r>
+              <w:rPr>
+                <w:noProof/>
+                <w:webHidden/>
+              </w:rPr>
+              <w:fldChar w:fldCharType="end"/>
+            </w:r>
+          </w:hyperlink>
+        </w:p>
+        <w:p>
+          <w:pPr>
+            <w:pStyle w:val="TM3"/>
+            <w:tabs>
+              <w:tab w:val="right" w:leader="dot" w:pos="9062"/>
+            </w:tabs>
+            <w:rPr>
+              <w:noProof/>
+            </w:rPr>
+          </w:pPr>
+          <w:hyperlink w:anchor="_Toc515873601" w:history="1">
+            <w:r>
+              <w:rPr>
+                <w:rStyle w:val="Lienhypertexte"/>
+                <w:noProof/>
+              </w:rPr>
+              <w:t>14.06.2018</w:t>
+            </w:r>
+            <w:r>
+              <w:rPr>
+                <w:noProof/>
+                <w:webHidden/>
+              </w:rPr>
+              <w:tab/>
+            </w:r>
+            <w:r>
+              <w:rPr>
+                <w:noProof/>
+                <w:webHidden/>
+              </w:rPr>
+              <w:fldChar w:fldCharType="begin"/>
+            </w:r>
+            <w:r>
+              <w:rPr>
+                <w:noProof/>
+                <w:webHidden/>
+              </w:rPr>
+              <w:instrText xml:space="preserve"> PAGEREF _Toc515873601 \h </w:instrText>
+            </w:r>
+            <w:r>
+              <w:rPr>
+                <w:noProof/>
+                <w:webHidden/>
+              </w:rPr>
+            </w:r>
+            <w:r>
+              <w:rPr>
+                <w:noProof/>
+                <w:webHidden/>
+              </w:rPr>
+              <w:fldChar w:fldCharType="separate"/>
+            </w:r>
+            <w:r>
+              <w:rPr>
+                <w:noProof/>
+                <w:webHidden/>
+              </w:rPr>
+              <w:t>2</w:t>
+            </w:r>
+            <w:r>
+              <w:rPr>
+                <w:noProof/>
+                <w:webHidden/>
+              </w:rPr>
+              <w:fldChar w:fldCharType="end"/>
+            </w:r>
+          </w:hyperlink>
+        </w:p>
+        <w:p>
+          <w:pPr>
+            <w:pStyle w:val="TM3"/>
+            <w:tabs>
+              <w:tab w:val="right" w:leader="dot" w:pos="9062"/>
+            </w:tabs>
+            <w:rPr>
+              <w:noProof/>
+            </w:rPr>
+          </w:pPr>
+          <w:hyperlink w:anchor="_Toc515873602" w:history="1">
+            <w:r>
+              <w:rPr>
+                <w:rStyle w:val="Lienhypertexte"/>
+                <w:noProof/>
+              </w:rPr>
+              <w:t>15.06.2018</w:t>
+            </w:r>
+            <w:r>
+              <w:rPr>
+                <w:noProof/>
+                <w:webHidden/>
+              </w:rPr>
+              <w:tab/>
+            </w:r>
+            <w:r>
+              <w:rPr>
+                <w:noProof/>
+                <w:webHidden/>
+              </w:rPr>
+              <w:fldChar w:fldCharType="begin"/>
+            </w:r>
+            <w:r>
+              <w:rPr>
+                <w:noProof/>
+                <w:webHidden/>
+              </w:rPr>
+              <w:instrText xml:space="preserve"> PAGEREF _Toc515873602 \h </w:instrText>
             </w:r>
             <w:r>
               <w:rPr>
@@ -284,9 +1396,12 @@
       <w:pPr>
         <w:pStyle w:val="Titre2"/>
       </w:pPr>
+      <w:bookmarkStart w:id="0" w:name="_Toc515873591"/>
       <w:r>
+        <w:lastRenderedPageBreak/>
         <w:t>Planning</w:t>
       </w:r>
+      <w:bookmarkEnd w:id="0"/>
     </w:p>
     <w:tbl>
       <w:tblPr>
@@ -340,10 +1455,7 @@
           </w:tcPr>
           <w:p>
             <w:r>
-              <w:t>06</w:t>
-            </w:r>
-            <w:r>
-              <w:t>.06</w:t>
+              <w:t>06.06</w:t>
             </w:r>
           </w:p>
         </w:tc>
@@ -353,10 +1465,7 @@
           </w:tcPr>
           <w:p>
             <w:r>
-              <w:t>07</w:t>
-            </w:r>
-            <w:r>
-              <w:t>.06</w:t>
+              <w:t>07.06</w:t>
             </w:r>
           </w:p>
         </w:tc>
@@ -366,10 +1475,7 @@
           </w:tcPr>
           <w:p>
             <w:r>
-              <w:t>08</w:t>
-            </w:r>
-            <w:r>
-              <w:t>.06</w:t>
+              <w:t>08.06</w:t>
             </w:r>
           </w:p>
         </w:tc>
@@ -379,10 +1485,7 @@
           </w:tcPr>
           <w:p>
             <w:r>
-              <w:t>11</w:t>
-            </w:r>
-            <w:r>
-              <w:t>.06</w:t>
+              <w:t>11.06</w:t>
             </w:r>
           </w:p>
         </w:tc>
@@ -392,10 +1495,7 @@
           </w:tcPr>
           <w:p>
             <w:r>
-              <w:t>12</w:t>
-            </w:r>
-            <w:r>
-              <w:t>.06</w:t>
+              <w:t>12.06</w:t>
             </w:r>
           </w:p>
         </w:tc>
@@ -405,10 +1505,7 @@
           </w:tcPr>
           <w:p>
             <w:r>
-              <w:t>13</w:t>
-            </w:r>
-            <w:r>
-              <w:t>.06</w:t>
+              <w:t>13.06</w:t>
             </w:r>
           </w:p>
         </w:tc>
@@ -418,10 +1515,7 @@
           </w:tcPr>
           <w:p>
             <w:r>
-              <w:t>14</w:t>
-            </w:r>
-            <w:r>
-              <w:t>.06</w:t>
+              <w:t>14.06</w:t>
             </w:r>
           </w:p>
         </w:tc>
@@ -431,10 +1525,7 @@
           </w:tcPr>
           <w:p>
             <w:r>
-              <w:t>15</w:t>
-            </w:r>
-            <w:r>
-              <w:t>.06</w:t>
+              <w:t>15.06</w:t>
             </w:r>
           </w:p>
         </w:tc>
@@ -1051,7 +2142,7 @@
       <w:pPr>
         <w:pStyle w:val="Titre2"/>
       </w:pPr>
-      <w:bookmarkStart w:id="1" w:name="_Toc515864312"/>
+      <w:bookmarkStart w:id="1" w:name="_Toc515873592"/>
       <w:r>
         <w:t>Journal de bord</w:t>
       </w:r>
@@ -1061,7 +2152,7 @@
       <w:pPr>
         <w:pStyle w:val="Titre3"/>
       </w:pPr>
-      <w:bookmarkStart w:id="2" w:name="_Toc515864313"/>
+      <w:bookmarkStart w:id="2" w:name="_Toc515873593"/>
       <w:r>
         <w:t>04.06.2018</w:t>
       </w:r>
@@ -1074,7 +2165,15 @@
     </w:p>
     <w:p>
       <w:r>
-        <w:t>- Modélisation de la base de données.</w:t>
+        <w:t xml:space="preserve">- </w:t>
+      </w:r>
+      <w:r>
+        <w:t>Conceptualisation</w:t>
+      </w:r>
+      <w:bookmarkStart w:id="3" w:name="_GoBack"/>
+      <w:bookmarkEnd w:id="3"/>
+      <w:r>
+        <w:t xml:space="preserve"> de la base de données.</w:t>
       </w:r>
     </w:p>
     <w:p>
@@ -1107,115 +2206,222 @@
       <w:pPr>
         <w:pStyle w:val="Titre3"/>
       </w:pPr>
+      <w:bookmarkStart w:id="4" w:name="_Toc515873594"/>
       <w:r>
-        <w:t>05</w:t>
+        <w:t>05.06.2018</w:t>
       </w:r>
-      <w:r>
-        <w:t>.06.2018</w:t>
-      </w:r>
+      <w:bookmarkEnd w:id="4"/>
     </w:p>
     <w:p>
       <w:pPr>
         <w:pStyle w:val="Titre3"/>
       </w:pPr>
+      <w:bookmarkStart w:id="5" w:name="_Toc515873595"/>
       <w:r>
-        <w:t>0</w:t>
+        <w:t>06.06.2018</w:t>
       </w:r>
-      <w:r>
-        <w:t>6</w:t>
-      </w:r>
-      <w:r>
-        <w:t>.06.2018</w:t>
-      </w:r>
+      <w:bookmarkEnd w:id="5"/>
     </w:p>
     <w:p>
       <w:pPr>
         <w:pStyle w:val="Titre3"/>
       </w:pPr>
+      <w:bookmarkStart w:id="6" w:name="_Toc515873596"/>
       <w:r>
-        <w:t>07</w:t>
+        <w:t>07.06.2018</w:t>
       </w:r>
-      <w:r>
-        <w:t>.06.2018</w:t>
-      </w:r>
+      <w:bookmarkEnd w:id="6"/>
     </w:p>
     <w:p>
       <w:pPr>
         <w:pStyle w:val="Titre3"/>
       </w:pPr>
+      <w:bookmarkStart w:id="7" w:name="_Toc515873597"/>
       <w:r>
-        <w:t>08</w:t>
+        <w:t>08.06.2018</w:t>
       </w:r>
-      <w:r>
-        <w:t>.06.2018</w:t>
-      </w:r>
+      <w:bookmarkEnd w:id="7"/>
     </w:p>
     <w:p>
       <w:pPr>
         <w:pStyle w:val="Titre3"/>
       </w:pPr>
+      <w:bookmarkStart w:id="8" w:name="_Toc515873598"/>
       <w:r>
-        <w:t>11</w:t>
+        <w:t>11.06.2018</w:t>
       </w:r>
-      <w:r>
-        <w:t>.06.2018</w:t>
-      </w:r>
+      <w:bookmarkEnd w:id="8"/>
     </w:p>
     <w:p>
       <w:pPr>
         <w:pStyle w:val="Titre3"/>
       </w:pPr>
+      <w:bookmarkStart w:id="9" w:name="_Toc515873599"/>
       <w:r>
-        <w:t>12</w:t>
+        <w:t>12.06.2018</w:t>
       </w:r>
-      <w:r>
-        <w:t>.06.2018</w:t>
-      </w:r>
+      <w:bookmarkEnd w:id="9"/>
     </w:p>
     <w:p>
       <w:pPr>
         <w:pStyle w:val="Titre3"/>
       </w:pPr>
+      <w:bookmarkStart w:id="10" w:name="_Toc515873600"/>
       <w:r>
-        <w:t>13</w:t>
+        <w:t>13.06.2018</w:t>
       </w:r>
-      <w:r>
-        <w:t>.06.2018</w:t>
-      </w:r>
+      <w:bookmarkEnd w:id="10"/>
     </w:p>
     <w:p>
       <w:pPr>
         <w:pStyle w:val="Titre3"/>
       </w:pPr>
+      <w:bookmarkStart w:id="11" w:name="_Toc515873601"/>
       <w:r>
-        <w:t>14</w:t>
+        <w:t>14.06.2018</w:t>
       </w:r>
-      <w:r>
-        <w:t>.06.2018</w:t>
-      </w:r>
+      <w:bookmarkEnd w:id="11"/>
     </w:p>
     <w:p>
       <w:pPr>
         <w:pStyle w:val="Titre3"/>
       </w:pPr>
+      <w:bookmarkStart w:id="12" w:name="_Toc515873602"/>
       <w:r>
-        <w:t>15</w:t>
+        <w:t>15.06.2018</w:t>
       </w:r>
-      <w:bookmarkStart w:id="3" w:name="_GoBack"/>
-      <w:bookmarkEnd w:id="3"/>
-      <w:r>
-        <w:t>.06.2018</w:t>
-      </w:r>
+      <w:bookmarkEnd w:id="12"/>
     </w:p>
     <w:p/>
     <w:sectPr>
+      <w:headerReference w:type="default" r:id="rId9"/>
+      <w:footerReference w:type="default" r:id="rId10"/>
       <w:pgSz w:w="11906" w:h="16838"/>
       <w:pgMar w:top="1417" w:right="1417" w:bottom="1417" w:left="1417" w:header="708" w:footer="708" w:gutter="0"/>
+      <w:pgNumType w:start="0"/>
       <w:cols w:space="708"/>
+      <w:titlePg/>
       <w:docGrid w:linePitch="360"/>
     </w:sectPr>
   </w:body>
 </w:document>
+</file>
+
+<file path=word/endnotes.xml><?xml version="1.0" encoding="utf-8"?>
+<w:endnotes xmlns:wpc="http://schemas.microsoft.com/office/word/2010/wordprocessingCanvas" xmlns:cx="http://schemas.microsoft.com/office/drawing/2014/chartex" xmlns:mc="http://schemas.openxmlformats.org/markup-compatibility/2006" xmlns:o="urn:schemas-microsoft-com:office:office" xmlns:r="http://schemas.openxmlformats.org/officeDocument/2006/relationships" xmlns:m="http://schemas.openxmlformats.org/officeDocument/2006/math" xmlns:v="urn:schemas-microsoft-com:vml" xmlns:wp14="http://schemas.microsoft.com/office/word/2010/wordprocessingDrawing" xmlns:wp="http://schemas.openxmlformats.org/drawingml/2006/wordprocessingDrawing" xmlns:w10="urn:schemas-microsoft-com:office:word" xmlns:w="http://schemas.openxmlformats.org/wordprocessingml/2006/main" xmlns:w14="http://schemas.microsoft.com/office/word/2010/wordml" xmlns:w15="http://schemas.microsoft.com/office/word/2012/wordml" xmlns:w16se="http://schemas.microsoft.com/office/word/2015/wordml/symex" xmlns:wpg="http://schemas.microsoft.com/office/word/2010/wordprocessingGroup" xmlns:wpi="http://schemas.microsoft.com/office/word/2010/wordprocessingInk" xmlns:wne="http://schemas.microsoft.com/office/word/2006/wordml" xmlns:wps="http://schemas.microsoft.com/office/word/2010/wordprocessingShape" mc:Ignorable="w14 w15 w16se wp14">
+  <w:endnote w:type="separator" w:id="-1">
+    <w:p>
+      <w:pPr>
+        <w:spacing w:after="0" w:line="240" w:lineRule="auto"/>
+      </w:pPr>
+      <w:r>
+        <w:separator/>
+      </w:r>
+    </w:p>
+  </w:endnote>
+  <w:endnote w:type="continuationSeparator" w:id="0">
+    <w:p>
+      <w:pPr>
+        <w:spacing w:after="0" w:line="240" w:lineRule="auto"/>
+      </w:pPr>
+      <w:r>
+        <w:continuationSeparator/>
+      </w:r>
+    </w:p>
+  </w:endnote>
+</w:endnotes>
+</file>
+
+<file path=word/footer1.xml><?xml version="1.0" encoding="utf-8"?>
+<w:ftr xmlns:wpc="http://schemas.microsoft.com/office/word/2010/wordprocessingCanvas" xmlns:cx="http://schemas.microsoft.com/office/drawing/2014/chartex" xmlns:mc="http://schemas.openxmlformats.org/markup-compatibility/2006" xmlns:o="urn:schemas-microsoft-com:office:office" xmlns:r="http://schemas.openxmlformats.org/officeDocument/2006/relationships" xmlns:m="http://schemas.openxmlformats.org/officeDocument/2006/math" xmlns:v="urn:schemas-microsoft-com:vml" xmlns:wp14="http://schemas.microsoft.com/office/word/2010/wordprocessingDrawing" xmlns:wp="http://schemas.openxmlformats.org/drawingml/2006/wordprocessingDrawing" xmlns:w10="urn:schemas-microsoft-com:office:word" xmlns:w="http://schemas.openxmlformats.org/wordprocessingml/2006/main" xmlns:w14="http://schemas.microsoft.com/office/word/2010/wordml" xmlns:w15="http://schemas.microsoft.com/office/word/2012/wordml" xmlns:w16se="http://schemas.microsoft.com/office/word/2015/wordml/symex" xmlns:wpg="http://schemas.microsoft.com/office/word/2010/wordprocessingGroup" xmlns:wpi="http://schemas.microsoft.com/office/word/2010/wordprocessingInk" xmlns:wne="http://schemas.microsoft.com/office/word/2006/wordml" xmlns:wps="http://schemas.microsoft.com/office/word/2010/wordprocessingShape" mc:Ignorable="w14 w15 w16se wp14">
+  <w:sdt>
+    <w:sdtPr>
+      <w:id w:val="-1302911360"/>
+      <w:docPartObj>
+        <w:docPartGallery w:val="Page Numbers (Bottom of Page)"/>
+        <w:docPartUnique/>
+      </w:docPartObj>
+    </w:sdtPr>
+    <w:sdtEndPr/>
+    <w:sdtContent>
+      <w:p>
+        <w:pPr>
+          <w:pStyle w:val="Pieddepage"/>
+          <w:jc w:val="center"/>
+        </w:pPr>
+        <w:r>
+          <w:fldChar w:fldCharType="begin"/>
+        </w:r>
+        <w:r>
+          <w:instrText>PAGE   \* MERGEFORMAT</w:instrText>
+        </w:r>
+        <w:r>
+          <w:fldChar w:fldCharType="separate"/>
+        </w:r>
+        <w:r>
+          <w:rPr>
+            <w:noProof/>
+            <w:lang w:val="fr-FR"/>
+          </w:rPr>
+          <w:t>2</w:t>
+        </w:r>
+        <w:r>
+          <w:fldChar w:fldCharType="end"/>
+        </w:r>
+      </w:p>
+    </w:sdtContent>
+  </w:sdt>
+  <w:p>
+    <w:pPr>
+      <w:pStyle w:val="Pieddepage"/>
+    </w:pPr>
+  </w:p>
+</w:ftr>
+</file>
+
+<file path=word/footnotes.xml><?xml version="1.0" encoding="utf-8"?>
+<w:footnotes xmlns:wpc="http://schemas.microsoft.com/office/word/2010/wordprocessingCanvas" xmlns:cx="http://schemas.microsoft.com/office/drawing/2014/chartex" xmlns:mc="http://schemas.openxmlformats.org/markup-compatibility/2006" xmlns:o="urn:schemas-microsoft-com:office:office" xmlns:r="http://schemas.openxmlformats.org/officeDocument/2006/relationships" xmlns:m="http://schemas.openxmlformats.org/officeDocument/2006/math" xmlns:v="urn:schemas-microsoft-com:vml" xmlns:wp14="http://schemas.microsoft.com/office/word/2010/wordprocessingDrawing" xmlns:wp="http://schemas.openxmlformats.org/drawingml/2006/wordprocessingDrawing" xmlns:w10="urn:schemas-microsoft-com:office:word" xmlns:w="http://schemas.openxmlformats.org/wordprocessingml/2006/main" xmlns:w14="http://schemas.microsoft.com/office/word/2010/wordml" xmlns:w15="http://schemas.microsoft.com/office/word/2012/wordml" xmlns:w16se="http://schemas.microsoft.com/office/word/2015/wordml/symex" xmlns:wpg="http://schemas.microsoft.com/office/word/2010/wordprocessingGroup" xmlns:wpi="http://schemas.microsoft.com/office/word/2010/wordprocessingInk" xmlns:wne="http://schemas.microsoft.com/office/word/2006/wordml" xmlns:wps="http://schemas.microsoft.com/office/word/2010/wordprocessingShape" mc:Ignorable="w14 w15 w16se wp14">
+  <w:footnote w:type="separator" w:id="-1">
+    <w:p>
+      <w:pPr>
+        <w:spacing w:after="0" w:line="240" w:lineRule="auto"/>
+      </w:pPr>
+      <w:r>
+        <w:separator/>
+      </w:r>
+    </w:p>
+  </w:footnote>
+  <w:footnote w:type="continuationSeparator" w:id="0">
+    <w:p>
+      <w:pPr>
+        <w:spacing w:after="0" w:line="240" w:lineRule="auto"/>
+      </w:pPr>
+      <w:r>
+        <w:continuationSeparator/>
+      </w:r>
+    </w:p>
+  </w:footnote>
+</w:footnotes>
+</file>
+
+<file path=word/header1.xml><?xml version="1.0" encoding="utf-8"?>
+<w:hdr xmlns:wpc="http://schemas.microsoft.com/office/word/2010/wordprocessingCanvas" xmlns:cx="http://schemas.microsoft.com/office/drawing/2014/chartex" xmlns:mc="http://schemas.openxmlformats.org/markup-compatibility/2006" xmlns:o="urn:schemas-microsoft-com:office:office" xmlns:r="http://schemas.openxmlformats.org/officeDocument/2006/relationships" xmlns:m="http://schemas.openxmlformats.org/officeDocument/2006/math" xmlns:v="urn:schemas-microsoft-com:vml" xmlns:wp14="http://schemas.microsoft.com/office/word/2010/wordprocessingDrawing" xmlns:wp="http://schemas.openxmlformats.org/drawingml/2006/wordprocessingDrawing" xmlns:w10="urn:schemas-microsoft-com:office:word" xmlns:w="http://schemas.openxmlformats.org/wordprocessingml/2006/main" xmlns:w14="http://schemas.microsoft.com/office/word/2010/wordml" xmlns:w15="http://schemas.microsoft.com/office/word/2012/wordml" xmlns:w16se="http://schemas.microsoft.com/office/word/2015/wordml/symex" xmlns:wpg="http://schemas.microsoft.com/office/word/2010/wordprocessingGroup" xmlns:wpi="http://schemas.microsoft.com/office/word/2010/wordprocessingInk" xmlns:wne="http://schemas.microsoft.com/office/word/2006/wordml" xmlns:wps="http://schemas.microsoft.com/office/word/2010/wordprocessingShape" mc:Ignorable="w14 w15 w16se wp14">
+  <w:p>
+    <w:pPr>
+      <w:pStyle w:val="En-tte"/>
+    </w:pPr>
+    <w:r>
+      <w:t>Billy Nguyen</w:t>
+    </w:r>
+    <w:r>
+      <w:tab/>
+    </w:r>
+    <w:r>
+      <w:tab/>
+      <w:t>I.FA-P3B</w:t>
+    </w:r>
+  </w:p>
+</w:hdr>
 </file>
 
 <file path=word/styles.xml><?xml version="1.0" encoding="utf-8"?>
@@ -1722,7 +2928,6 @@
     <w:basedOn w:val="Normal"/>
     <w:link w:val="PieddepageCar"/>
     <w:uiPriority w:val="99"/>
-    <w:semiHidden/>
     <w:unhideWhenUsed/>
     <w:rsid w:val="007305BC"/>
     <w:pPr>
@@ -1738,7 +2943,6 @@
     <w:basedOn w:val="Policepardfaut"/>
     <w:link w:val="Pieddepage"/>
     <w:uiPriority w:val="99"/>
-    <w:semiHidden/>
     <w:rsid w:val="007305BC"/>
   </w:style>
   <w:style w:type="character" w:styleId="Numrodepage">
@@ -1854,6 +3058,45 @@
         <w:insideV w:val="single" w:sz="4" w:space="0" w:color="auto"/>
       </w:tblBorders>
     </w:tblPr>
+  </w:style>
+  <w:style w:type="paragraph" w:styleId="En-tte">
+    <w:name w:val="header"/>
+    <w:basedOn w:val="Normal"/>
+    <w:link w:val="En-tteCar"/>
+    <w:uiPriority w:val="99"/>
+    <w:unhideWhenUsed/>
+    <w:rsid w:val="00C6111A"/>
+    <w:pPr>
+      <w:tabs>
+        <w:tab w:val="center" w:pos="4536"/>
+        <w:tab w:val="right" w:pos="9072"/>
+      </w:tabs>
+      <w:spacing w:after="0" w:line="240" w:lineRule="auto"/>
+    </w:pPr>
+  </w:style>
+  <w:style w:type="character" w:customStyle="1" w:styleId="En-tteCar">
+    <w:name w:val="En-tête Car"/>
+    <w:basedOn w:val="Policepardfaut"/>
+    <w:link w:val="En-tte"/>
+    <w:uiPriority w:val="99"/>
+    <w:rsid w:val="00C6111A"/>
+  </w:style>
+  <w:style w:type="paragraph" w:styleId="Sansinterligne">
+    <w:name w:val="No Spacing"/>
+    <w:link w:val="SansinterligneCar"/>
+    <w:uiPriority w:val="1"/>
+    <w:qFormat/>
+    <w:rsid w:val="00C6111A"/>
+    <w:pPr>
+      <w:spacing w:after="0" w:line="240" w:lineRule="auto"/>
+    </w:pPr>
+  </w:style>
+  <w:style w:type="character" w:customStyle="1" w:styleId="SansinterligneCar">
+    <w:name w:val="Sans interligne Car"/>
+    <w:basedOn w:val="Policepardfaut"/>
+    <w:link w:val="Sansinterligne"/>
+    <w:uiPriority w:val="1"/>
+    <w:rsid w:val="00C6111A"/>
   </w:style>
 </w:styles>
 </file>
@@ -2120,11 +3363,30 @@
 </file>
 
 <file path=customXml/item1.xml><?xml version="1.0" encoding="utf-8"?>
+<CoverPageProperties xmlns="http://schemas.microsoft.com/office/2006/coverPageProps">
+  <PublishDate/>
+  <Abstract/>
+  <CompanyAddress>I.FA-P3B</CompanyAddress>
+  <CompanyPhone/>
+  <CompanyFax/>
+  <CompanyEmail/>
+</CoverPageProperties>
+</file>
+
+<file path=customXml/item2.xml><?xml version="1.0" encoding="utf-8"?>
 <b:Sources xmlns:b="http://schemas.openxmlformats.org/officeDocument/2006/bibliography" xmlns="http://schemas.openxmlformats.org/officeDocument/2006/bibliography" SelectedStyle="\APASixthEditionOfficeOnline.xsl" StyleName="APA" Version="6"/>
 </file>
 
 <file path=customXml/itemProps1.xml><?xml version="1.0" encoding="utf-8"?>
-<ds:datastoreItem xmlns:ds="http://schemas.openxmlformats.org/officeDocument/2006/customXml" ds:itemID="{9A3F57D7-91AD-441D-BEF9-27FADCE3E452}">
+<ds:datastoreItem xmlns:ds="http://schemas.openxmlformats.org/officeDocument/2006/customXml" ds:itemID="{55AF091B-3C7A-41E3-B477-F2FDAA23CFDA}">
+  <ds:schemaRefs>
+    <ds:schemaRef ds:uri="http://schemas.microsoft.com/office/2006/coverPageProps"/>
+  </ds:schemaRefs>
+</ds:datastoreItem>
+</file>
+
+<file path=customXml/itemProps2.xml><?xml version="1.0" encoding="utf-8"?>
+<ds:datastoreItem xmlns:ds="http://schemas.openxmlformats.org/officeDocument/2006/customXml" ds:itemID="{09577050-A013-4860-8351-C40B32EBC31D}">
   <ds:schemaRefs>
     <ds:schemaRef ds:uri="http://schemas.openxmlformats.org/officeDocument/2006/bibliography"/>
   </ds:schemaRefs>

</xml_diff>